<commit_message>
Commited the doc changes
Updated the reviewer name as per the review
</commit_message>
<xml_diff>
--- a/JavaParallelProcessingForkJoinDemo/Documentation/Egiants-Task-ManojKumarYekollu06062019.docx
+++ b/JavaParallelProcessingForkJoinDemo/Documentation/Egiants-Task-ManojKumarYekollu06062019.docx
@@ -189,7 +189,7 @@
                 <w:sz w:val="28"/>
                 <w:szCs w:val="28"/>
               </w:rPr>
-              <w:t>SURYA</w:t>
+              <w:t>KRISHNA BODDULURI</w:t>
             </w:r>
           </w:p>
         </w:tc>
@@ -718,7 +718,25 @@
                 <w:sz w:val="28"/>
                 <w:szCs w:val="28"/>
               </w:rPr>
-              <w:t xml:space="preserve">Java 8 , Steams , </w:t>
+              <w:t xml:space="preserve">Java </w:t>
+            </w:r>
+            <w:proofErr w:type="gramStart"/>
+            <w:r>
+              <w:rPr>
+                <w:b/>
+                <w:sz w:val="28"/>
+                <w:szCs w:val="28"/>
+              </w:rPr>
+              <w:t>8 ,</w:t>
+            </w:r>
+            <w:proofErr w:type="gramEnd"/>
+            <w:r>
+              <w:rPr>
+                <w:b/>
+                <w:sz w:val="28"/>
+                <w:szCs w:val="28"/>
+              </w:rPr>
+              <w:t xml:space="preserve"> Steams , </w:t>
             </w:r>
             <w:proofErr w:type="spellStart"/>
             <w:r>
@@ -844,25 +862,89 @@
           <w:sz w:val="28"/>
           <w:szCs w:val="28"/>
         </w:rPr>
-        <w:t>While dealing with big number and huge amount of data Current generation computer are not giving optimum performance. We are facing a bottleneck situation with the performance of present computers. Even though there are some researches in progress on Quantum Computing. But those won’t be available in coming 30 years. To solve the present performance bottlenecks and  to improve the performance of the computer, Java 8 introduced Streams concept.</w:t>
-      </w:r>
-    </w:p>
-    <w:p>
-      <w:pPr>
+        <w:t xml:space="preserve">While dealing with big number and huge amount of data Current generation computer are not giving optimum performance. We are facing a bottleneck situation with the performance of present computers. Even though there are some researches in progress on Quantum Computing. But those won’t be available in coming 30 years. To solve the present performance bottlenecks </w:t>
+      </w:r>
+      <w:proofErr w:type="gramStart"/>
+      <w:r>
         <w:rPr>
           <w:bCs/>
           <w:sz w:val="28"/>
           <w:szCs w:val="28"/>
         </w:rPr>
-      </w:pPr>
+        <w:t>and  to</w:t>
+      </w:r>
+      <w:proofErr w:type="gramEnd"/>
       <w:r>
         <w:rPr>
           <w:bCs/>
           <w:sz w:val="28"/>
           <w:szCs w:val="28"/>
         </w:rPr>
-        <w:lastRenderedPageBreak/>
-        <w:t xml:space="preserve">Here we can splice the bigger task into multiple smaller tasks using fork() and assign to different threads available in the thread pool. And again, combine the output of the each thread into one using the join(). </w:t>
+        <w:t xml:space="preserve"> improve the performance of the computer, Java 8 introduced Streams concept.</w:t>
+      </w:r>
+    </w:p>
+    <w:p>
+      <w:pPr>
+        <w:rPr>
+          <w:bCs/>
+          <w:sz w:val="28"/>
+          <w:szCs w:val="28"/>
+        </w:rPr>
+      </w:pPr>
+    </w:p>
+    <w:p>
+      <w:pPr>
+        <w:rPr>
+          <w:bCs/>
+          <w:sz w:val="28"/>
+          <w:szCs w:val="28"/>
+        </w:rPr>
+      </w:pPr>
+      <w:bookmarkStart w:id="0" w:name="_GoBack"/>
+      <w:bookmarkEnd w:id="0"/>
+      <w:r>
+        <w:rPr>
+          <w:bCs/>
+          <w:sz w:val="28"/>
+          <w:szCs w:val="28"/>
+        </w:rPr>
+        <w:t xml:space="preserve">Here we can splice the bigger task into multiple smaller tasks using </w:t>
+      </w:r>
+      <w:proofErr w:type="gramStart"/>
+      <w:r>
+        <w:rPr>
+          <w:bCs/>
+          <w:sz w:val="28"/>
+          <w:szCs w:val="28"/>
+        </w:rPr>
+        <w:t>fork(</w:t>
+      </w:r>
+      <w:proofErr w:type="gramEnd"/>
+      <w:r>
+        <w:rPr>
+          <w:bCs/>
+          <w:sz w:val="28"/>
+          <w:szCs w:val="28"/>
+        </w:rPr>
+        <w:t xml:space="preserve">) and assign to different threads available in the thread pool. And again, combine the output of the each thread into one using the </w:t>
+      </w:r>
+      <w:proofErr w:type="gramStart"/>
+      <w:r>
+        <w:rPr>
+          <w:bCs/>
+          <w:sz w:val="28"/>
+          <w:szCs w:val="28"/>
+        </w:rPr>
+        <w:t>join(</w:t>
+      </w:r>
+      <w:proofErr w:type="gramEnd"/>
+      <w:r>
+        <w:rPr>
+          <w:bCs/>
+          <w:sz w:val="28"/>
+          <w:szCs w:val="28"/>
+        </w:rPr>
+        <w:t xml:space="preserve">). </w:t>
       </w:r>
     </w:p>
     <w:p>
@@ -1056,7 +1138,6 @@
           <w:sz w:val="28"/>
           <w:szCs w:val="28"/>
         </w:rPr>
-        <w:lastRenderedPageBreak/>
         <w:t>Sample Algorithm:</w:t>
       </w:r>
     </w:p>
@@ -1287,6 +1368,7 @@
         <w:t xml:space="preserve"> </w:t>
       </w:r>
       <w:proofErr w:type="spellStart"/>
+      <w:proofErr w:type="gramStart"/>
       <w:r>
         <w:rPr>
           <w:rFonts w:ascii="Consolas" w:hAnsi="Consolas" w:cs="Consolas"/>
@@ -1308,6 +1390,7 @@
         </w:rPr>
         <w:t>(</w:t>
       </w:r>
+      <w:proofErr w:type="gramEnd"/>
       <w:r>
         <w:rPr>
           <w:rFonts w:ascii="Consolas" w:hAnsi="Consolas" w:cs="Consolas"/>
@@ -1472,22 +1555,9 @@
           <w:szCs w:val="20"/>
           <w:lang w:bidi="hi-IN"/>
         </w:rPr>
-        <w:t xml:space="preserve">               .limit(n) </w:t>
-      </w:r>
-    </w:p>
-    <w:p>
-      <w:pPr>
-        <w:autoSpaceDE w:val="0"/>
-        <w:autoSpaceDN w:val="0"/>
-        <w:adjustRightInd w:val="0"/>
-        <w:spacing w:after="0" w:line="240" w:lineRule="auto"/>
-        <w:rPr>
-          <w:rFonts w:ascii="Consolas" w:hAnsi="Consolas" w:cs="Consolas"/>
-          <w:sz w:val="20"/>
-          <w:szCs w:val="20"/>
-          <w:lang w:bidi="hi-IN"/>
-        </w:rPr>
-      </w:pPr>
+        <w:t xml:space="preserve">               </w:t>
+      </w:r>
+      <w:proofErr w:type="gramStart"/>
       <w:r>
         <w:rPr>
           <w:rFonts w:ascii="Consolas" w:hAnsi="Consolas" w:cs="Consolas"/>
@@ -1496,22 +1566,9 @@
           <w:szCs w:val="20"/>
           <w:lang w:bidi="hi-IN"/>
         </w:rPr>
-        <w:t xml:space="preserve">               .parallel() </w:t>
-      </w:r>
-    </w:p>
-    <w:p>
-      <w:pPr>
-        <w:autoSpaceDE w:val="0"/>
-        <w:autoSpaceDN w:val="0"/>
-        <w:adjustRightInd w:val="0"/>
-        <w:spacing w:after="0" w:line="240" w:lineRule="auto"/>
-        <w:rPr>
-          <w:rFonts w:ascii="Consolas" w:hAnsi="Consolas" w:cs="Consolas"/>
-          <w:sz w:val="20"/>
-          <w:szCs w:val="20"/>
-          <w:lang w:bidi="hi-IN"/>
-        </w:rPr>
-      </w:pPr>
+        <w:t>.limit</w:t>
+      </w:r>
+      <w:proofErr w:type="gramEnd"/>
       <w:r>
         <w:rPr>
           <w:rFonts w:ascii="Consolas" w:hAnsi="Consolas" w:cs="Consolas"/>
@@ -1520,7 +1577,99 @@
           <w:szCs w:val="20"/>
           <w:lang w:bidi="hi-IN"/>
         </w:rPr>
-        <w:t xml:space="preserve">               .reduce(0L, Long::sum);*/</w:t>
+        <w:t xml:space="preserve">(n) </w:t>
+      </w:r>
+    </w:p>
+    <w:p>
+      <w:pPr>
+        <w:autoSpaceDE w:val="0"/>
+        <w:autoSpaceDN w:val="0"/>
+        <w:adjustRightInd w:val="0"/>
+        <w:spacing w:after="0" w:line="240" w:lineRule="auto"/>
+        <w:rPr>
+          <w:rFonts w:ascii="Consolas" w:hAnsi="Consolas" w:cs="Consolas"/>
+          <w:sz w:val="20"/>
+          <w:szCs w:val="20"/>
+          <w:lang w:bidi="hi-IN"/>
+        </w:rPr>
+      </w:pPr>
+      <w:r>
+        <w:rPr>
+          <w:rFonts w:ascii="Consolas" w:hAnsi="Consolas" w:cs="Consolas"/>
+          <w:color w:val="3F7F5F"/>
+          <w:sz w:val="20"/>
+          <w:szCs w:val="20"/>
+          <w:lang w:bidi="hi-IN"/>
+        </w:rPr>
+        <w:t xml:space="preserve">               </w:t>
+      </w:r>
+      <w:proofErr w:type="gramStart"/>
+      <w:r>
+        <w:rPr>
+          <w:rFonts w:ascii="Consolas" w:hAnsi="Consolas" w:cs="Consolas"/>
+          <w:color w:val="3F7F5F"/>
+          <w:sz w:val="20"/>
+          <w:szCs w:val="20"/>
+          <w:lang w:bidi="hi-IN"/>
+        </w:rPr>
+        <w:t>.parallel</w:t>
+      </w:r>
+      <w:proofErr w:type="gramEnd"/>
+      <w:r>
+        <w:rPr>
+          <w:rFonts w:ascii="Consolas" w:hAnsi="Consolas" w:cs="Consolas"/>
+          <w:color w:val="3F7F5F"/>
+          <w:sz w:val="20"/>
+          <w:szCs w:val="20"/>
+          <w:lang w:bidi="hi-IN"/>
+        </w:rPr>
+        <w:t xml:space="preserve">() </w:t>
+      </w:r>
+    </w:p>
+    <w:p>
+      <w:pPr>
+        <w:autoSpaceDE w:val="0"/>
+        <w:autoSpaceDN w:val="0"/>
+        <w:adjustRightInd w:val="0"/>
+        <w:spacing w:after="0" w:line="240" w:lineRule="auto"/>
+        <w:rPr>
+          <w:rFonts w:ascii="Consolas" w:hAnsi="Consolas" w:cs="Consolas"/>
+          <w:sz w:val="20"/>
+          <w:szCs w:val="20"/>
+          <w:lang w:bidi="hi-IN"/>
+        </w:rPr>
+      </w:pPr>
+      <w:r>
+        <w:rPr>
+          <w:rFonts w:ascii="Consolas" w:hAnsi="Consolas" w:cs="Consolas"/>
+          <w:color w:val="3F7F5F"/>
+          <w:sz w:val="20"/>
+          <w:szCs w:val="20"/>
+          <w:lang w:bidi="hi-IN"/>
+        </w:rPr>
+        <w:t xml:space="preserve">               </w:t>
+      </w:r>
+      <w:proofErr w:type="gramStart"/>
+      <w:r>
+        <w:rPr>
+          <w:rFonts w:ascii="Consolas" w:hAnsi="Consolas" w:cs="Consolas"/>
+          <w:color w:val="3F7F5F"/>
+          <w:sz w:val="20"/>
+          <w:szCs w:val="20"/>
+          <w:lang w:bidi="hi-IN"/>
+        </w:rPr>
+        <w:t>.reduce</w:t>
+      </w:r>
+      <w:proofErr w:type="gramEnd"/>
+      <w:r>
+        <w:rPr>
+          <w:rFonts w:ascii="Consolas" w:hAnsi="Consolas" w:cs="Consolas"/>
+          <w:color w:val="3F7F5F"/>
+          <w:sz w:val="20"/>
+          <w:szCs w:val="20"/>
+          <w:lang w:bidi="hi-IN"/>
+        </w:rPr>
+        <w:t>(0L, Long::sum);*/</w:t>
       </w:r>
       <w:r>
         <w:rPr>
@@ -1654,7 +1803,29 @@
           <w:szCs w:val="20"/>
           <w:lang w:bidi="hi-IN"/>
         </w:rPr>
-        <w:t xml:space="preserve">               .parallel() </w:t>
+        <w:t xml:space="preserve">               </w:t>
+      </w:r>
+      <w:proofErr w:type="gramStart"/>
+      <w:r>
+        <w:rPr>
+          <w:rFonts w:ascii="Consolas" w:hAnsi="Consolas" w:cs="Consolas"/>
+          <w:color w:val="000000"/>
+          <w:sz w:val="20"/>
+          <w:szCs w:val="20"/>
+          <w:lang w:bidi="hi-IN"/>
+        </w:rPr>
+        <w:t>.parallel</w:t>
+      </w:r>
+      <w:proofErr w:type="gramEnd"/>
+      <w:r>
+        <w:rPr>
+          <w:rFonts w:ascii="Consolas" w:hAnsi="Consolas" w:cs="Consolas"/>
+          <w:color w:val="000000"/>
+          <w:sz w:val="20"/>
+          <w:szCs w:val="20"/>
+          <w:lang w:bidi="hi-IN"/>
+        </w:rPr>
+        <w:t xml:space="preserve">() </w:t>
       </w:r>
       <w:r>
         <w:rPr>
@@ -1675,7 +1846,7 @@
           <w:u w:val="single"/>
           <w:lang w:bidi="hi-IN"/>
         </w:rPr>
-        <w:t>op</w:t>
+        <w:t>operation</w:t>
       </w:r>
       <w:r>
         <w:rPr>
@@ -1683,17 +1854,6 @@
           <w:color w:val="3F7F5F"/>
           <w:sz w:val="20"/>
           <w:szCs w:val="20"/>
-          <w:u w:val="single"/>
-          <w:lang w:bidi="hi-IN"/>
-        </w:rPr>
-        <w:t>eration</w:t>
-      </w:r>
-      <w:r>
-        <w:rPr>
-          <w:rFonts w:ascii="Consolas" w:hAnsi="Consolas" w:cs="Consolas"/>
-          <w:color w:val="3F7F5F"/>
-          <w:sz w:val="20"/>
-          <w:szCs w:val="20"/>
           <w:lang w:bidi="hi-IN"/>
         </w:rPr>
         <w:t xml:space="preserve">. </w:t>
@@ -1720,7 +1880,29 @@
           <w:szCs w:val="20"/>
           <w:lang w:bidi="hi-IN"/>
         </w:rPr>
-        <w:t xml:space="preserve">               .reduce(0L, Long::</w:t>
+        <w:t xml:space="preserve">               </w:t>
+      </w:r>
+      <w:proofErr w:type="gramStart"/>
+      <w:r>
+        <w:rPr>
+          <w:rFonts w:ascii="Consolas" w:hAnsi="Consolas" w:cs="Consolas"/>
+          <w:color w:val="000000"/>
+          <w:sz w:val="20"/>
+          <w:szCs w:val="20"/>
+          <w:lang w:bidi="hi-IN"/>
+        </w:rPr>
+        <w:t>.reduce</w:t>
+      </w:r>
+      <w:proofErr w:type="gramEnd"/>
+      <w:r>
+        <w:rPr>
+          <w:rFonts w:ascii="Consolas" w:hAnsi="Consolas" w:cs="Consolas"/>
+          <w:color w:val="000000"/>
+          <w:sz w:val="20"/>
+          <w:szCs w:val="20"/>
+          <w:lang w:bidi="hi-IN"/>
+        </w:rPr>
+        <w:t>(0L, Long::</w:t>
       </w:r>
       <w:r>
         <w:rPr>
@@ -1829,34 +2011,24 @@
           <w:sz w:val="28"/>
           <w:szCs w:val="28"/>
         </w:rPr>
-        <w:t xml:space="preserve">There are other examples which are added in GitHub </w:t>
-      </w:r>
-      <w:bookmarkStart w:id="0" w:name="_GoBack"/>
-      <w:bookmarkEnd w:id="0"/>
-      <w:r>
+        <w:lastRenderedPageBreak/>
+        <w:t>There are other examples which are added in GitHub repository.</w:t>
+      </w:r>
+    </w:p>
+    <w:p>
+      <w:pPr>
         <w:rPr>
           <w:b/>
           <w:sz w:val="28"/>
           <w:szCs w:val="28"/>
         </w:rPr>
-        <w:t>repository.</w:t>
-      </w:r>
-    </w:p>
-    <w:p>
-      <w:pPr>
+      </w:pPr>
+      <w:r>
         <w:rPr>
           <w:b/>
           <w:sz w:val="28"/>
           <w:szCs w:val="28"/>
         </w:rPr>
-      </w:pPr>
-      <w:r>
-        <w:rPr>
-          <w:b/>
-          <w:sz w:val="28"/>
-          <w:szCs w:val="28"/>
-        </w:rPr>
-        <w:lastRenderedPageBreak/>
         <w:t>I acknowledge that this document can be supplied to USCIS in compliance with CPT/OPT/STEM OPT audit:</w:t>
       </w:r>
     </w:p>
@@ -2363,7 +2535,29 @@
           <w:szCs w:val="20"/>
           <w:lang w:bidi="hi-IN"/>
         </w:rPr>
-        <w:t xml:space="preserve">Parallel sum done in: 2 </w:t>
+        <w:t xml:space="preserve">Parallel sum done </w:t>
+      </w:r>
+      <w:proofErr w:type="gramStart"/>
+      <w:r>
+        <w:rPr>
+          <w:rFonts w:ascii="Consolas" w:hAnsi="Consolas" w:cs="Consolas"/>
+          <w:color w:val="000000"/>
+          <w:sz w:val="20"/>
+          <w:szCs w:val="20"/>
+          <w:lang w:bidi="hi-IN"/>
+        </w:rPr>
+        <w:t>in:</w:t>
+      </w:r>
+      <w:proofErr w:type="gramEnd"/>
+      <w:r>
+        <w:rPr>
+          <w:rFonts w:ascii="Consolas" w:hAnsi="Consolas" w:cs="Consolas"/>
+          <w:color w:val="000000"/>
+          <w:sz w:val="20"/>
+          <w:szCs w:val="20"/>
+          <w:lang w:bidi="hi-IN"/>
+        </w:rPr>
+        <w:t xml:space="preserve"> 2 </w:t>
       </w:r>
       <w:proofErr w:type="spellStart"/>
       <w:r>
@@ -2577,6 +2771,7 @@
           <w:szCs w:val="20"/>
           <w:lang w:bidi="hi-IN"/>
         </w:rPr>
+        <w:lastRenderedPageBreak/>
         <w:t>Result: 50000005000000</w:t>
       </w:r>
     </w:p>
@@ -2649,8 +2844,29 @@
           <w:szCs w:val="20"/>
           <w:lang w:bidi="hi-IN"/>
         </w:rPr>
-        <w:lastRenderedPageBreak/>
-        <w:t xml:space="preserve">Sequential sum done in: 108 </w:t>
+        <w:t xml:space="preserve">Sequential sum done </w:t>
+      </w:r>
+      <w:proofErr w:type="gramStart"/>
+      <w:r>
+        <w:rPr>
+          <w:rFonts w:ascii="Consolas" w:hAnsi="Consolas" w:cs="Consolas"/>
+          <w:color w:val="000000"/>
+          <w:sz w:val="20"/>
+          <w:szCs w:val="20"/>
+          <w:lang w:bidi="hi-IN"/>
+        </w:rPr>
+        <w:t>in:</w:t>
+      </w:r>
+      <w:proofErr w:type="gramEnd"/>
+      <w:r>
+        <w:rPr>
+          <w:rFonts w:ascii="Consolas" w:hAnsi="Consolas" w:cs="Consolas"/>
+          <w:color w:val="000000"/>
+          <w:sz w:val="20"/>
+          <w:szCs w:val="20"/>
+          <w:lang w:bidi="hi-IN"/>
+        </w:rPr>
+        <w:t xml:space="preserve"> 108 </w:t>
       </w:r>
       <w:proofErr w:type="spellStart"/>
       <w:r>
@@ -2936,7 +3152,29 @@
           <w:szCs w:val="20"/>
           <w:lang w:bidi="hi-IN"/>
         </w:rPr>
-        <w:t xml:space="preserve">Iterative sum done in: 4 </w:t>
+        <w:t xml:space="preserve">Iterative sum done </w:t>
+      </w:r>
+      <w:proofErr w:type="gramStart"/>
+      <w:r>
+        <w:rPr>
+          <w:rFonts w:ascii="Consolas" w:hAnsi="Consolas" w:cs="Consolas"/>
+          <w:color w:val="000000"/>
+          <w:sz w:val="20"/>
+          <w:szCs w:val="20"/>
+          <w:lang w:bidi="hi-IN"/>
+        </w:rPr>
+        <w:t>in:</w:t>
+      </w:r>
+      <w:proofErr w:type="gramEnd"/>
+      <w:r>
+        <w:rPr>
+          <w:rFonts w:ascii="Consolas" w:hAnsi="Consolas" w:cs="Consolas"/>
+          <w:color w:val="000000"/>
+          <w:sz w:val="20"/>
+          <w:szCs w:val="20"/>
+          <w:lang w:bidi="hi-IN"/>
+        </w:rPr>
+        <w:t xml:space="preserve"> 4 </w:t>
       </w:r>
       <w:proofErr w:type="spellStart"/>
       <w:r>

</xml_diff>